<commit_message>
Added text to front page and added a charts page
</commit_message>
<xml_diff>
--- a/src/documents/Zachary Upstone CV short.docx
+++ b/src/documents/Zachary Upstone CV short.docx
@@ -288,13 +288,38 @@
               <w:rPr>
                 <w:rFonts w:ascii="Arial Nova" w:hAnsi="Arial Nova"/>
               </w:rPr>
-              <w:t xml:space="preserve">I am adaptable and enthusiastic worker </w:t>
-            </w:r>
-            <w:r>
-              <w:rPr>
-                <w:rFonts w:ascii="Arial Nova" w:hAnsi="Arial Nova"/>
-              </w:rPr>
-              <w:t>who recently graduated with a degree in</w:t>
+              <w:t>I am</w:t>
+            </w:r>
+            <w:r>
+              <w:rPr>
+                <w:rFonts w:ascii="Arial Nova" w:hAnsi="Arial Nova"/>
+              </w:rPr>
+              <w:t xml:space="preserve"> a </w:t>
+            </w:r>
+            <w:r>
+              <w:rPr>
+                <w:rFonts w:ascii="Arial Nova" w:hAnsi="Arial Nova"/>
+              </w:rPr>
+              <w:t>recent graduat</w:t>
+            </w:r>
+            <w:r>
+              <w:rPr>
+                <w:rFonts w:ascii="Arial Nova" w:hAnsi="Arial Nova"/>
+              </w:rPr>
+              <w:t>e with a 1</w:t>
+            </w:r>
+            <w:r>
+              <w:rPr>
+                <w:rFonts w:ascii="Arial Nova" w:hAnsi="Arial Nova"/>
+                <w:vertAlign w:val="superscript"/>
+              </w:rPr>
+              <w:t>st</w:t>
+            </w:r>
+            <w:r>
+              <w:rPr>
+                <w:rFonts w:ascii="Arial Nova" w:hAnsi="Arial Nova"/>
+              </w:rPr>
+              <w:t xml:space="preserve"> in</w:t>
             </w:r>
             <w:r>
               <w:rPr>
@@ -312,7 +337,81 @@
               <w:rPr>
                 <w:rFonts w:ascii="Arial Nova" w:hAnsi="Arial Nova"/>
               </w:rPr>
-              <w:t xml:space="preserve"> the University of Bath. I approach problems with a decisive mind set and use decomposition to reach my targets in an organised fashion. I strongly believe in teamwork and cooperation throughout work.</w:t>
+              <w:t xml:space="preserve"> the University of Bath. </w:t>
+            </w:r>
+            <w:r>
+              <w:rPr>
+                <w:rFonts w:ascii="Arial Nova" w:hAnsi="Arial Nova"/>
+              </w:rPr>
+              <w:t>I have experience in multiple customer</w:t>
+            </w:r>
+            <w:r>
+              <w:rPr>
+                <w:rFonts w:ascii="Arial Nova" w:hAnsi="Arial Nova"/>
+              </w:rPr>
+              <w:t>-</w:t>
+            </w:r>
+            <w:r>
+              <w:rPr>
+                <w:rFonts w:ascii="Arial Nova" w:hAnsi="Arial Nova"/>
+              </w:rPr>
+              <w:t xml:space="preserve">facing job at </w:t>
+            </w:r>
+            <w:r>
+              <w:rPr>
+                <w:rFonts w:ascii="Arial Nova" w:hAnsi="Arial Nova"/>
+              </w:rPr>
+              <w:t>McDonalds</w:t>
+            </w:r>
+            <w:r>
+              <w:rPr>
+                <w:rFonts w:ascii="Arial Nova" w:hAnsi="Arial Nova"/>
+              </w:rPr>
+              <w:t xml:space="preserve"> and a bar making me into </w:t>
+            </w:r>
+            <w:proofErr w:type="gramStart"/>
+            <w:r>
+              <w:rPr>
+                <w:rFonts w:ascii="Arial Nova" w:hAnsi="Arial Nova"/>
+              </w:rPr>
+              <w:t>a</w:t>
+            </w:r>
+            <w:proofErr w:type="gramEnd"/>
+            <w:r>
+              <w:rPr>
+                <w:rFonts w:ascii="Arial Nova" w:hAnsi="Arial Nova"/>
+              </w:rPr>
+              <w:t xml:space="preserve"> </w:t>
+            </w:r>
+            <w:r>
+              <w:rPr>
+                <w:rFonts w:ascii="Arial Nova" w:hAnsi="Arial Nova"/>
+              </w:rPr>
+              <w:t>adaptable and enthusiastic worker</w:t>
+            </w:r>
+            <w:r>
+              <w:rPr>
+                <w:rFonts w:ascii="Arial Nova" w:hAnsi="Arial Nova"/>
+              </w:rPr>
+              <w:t xml:space="preserve"> who is good at handling people. I am also a team worker having experience working on group projects throughout university and my placement</w:t>
+            </w:r>
+            <w:r>
+              <w:rPr>
+                <w:rFonts w:ascii="Arial Nova" w:hAnsi="Arial Nova"/>
+              </w:rPr>
+              <w:t xml:space="preserve">, this also shows that </w:t>
+            </w:r>
+            <w:r>
+              <w:rPr>
+                <w:rFonts w:ascii="Arial Nova" w:hAnsi="Arial Nova"/>
+              </w:rPr>
+              <w:t xml:space="preserve"> I am reliable and trustworth</w:t>
+            </w:r>
+            <w:r>
+              <w:rPr>
+                <w:rFonts w:ascii="Arial Nova" w:hAnsi="Arial Nova"/>
+              </w:rPr>
+              <w:t>y.</w:t>
             </w:r>
           </w:p>
         </w:tc>
@@ -429,15 +528,81 @@
                 <w:b/>
                 <w:bCs/>
               </w:rPr>
-              <w:t xml:space="preserve"> – First class honours.</w:t>
-            </w:r>
-          </w:p>
-          <w:p>
-            <w:pPr>
-              <w:rPr>
-                <w:rFonts w:ascii="Arial Nova" w:hAnsi="Arial Nova"/>
-              </w:rPr>
-            </w:pPr>
+              <w:t xml:space="preserve"> – First </w:t>
+            </w:r>
+            <w:r>
+              <w:rPr>
+                <w:rFonts w:ascii="Arial Nova" w:hAnsi="Arial Nova"/>
+                <w:b/>
+                <w:bCs/>
+              </w:rPr>
+              <w:t>C</w:t>
+            </w:r>
+            <w:r>
+              <w:rPr>
+                <w:rFonts w:ascii="Arial Nova" w:hAnsi="Arial Nova"/>
+                <w:b/>
+                <w:bCs/>
+              </w:rPr>
+              <w:t xml:space="preserve">lass </w:t>
+            </w:r>
+            <w:r>
+              <w:rPr>
+                <w:rFonts w:ascii="Arial Nova" w:hAnsi="Arial Nova"/>
+                <w:b/>
+                <w:bCs/>
+              </w:rPr>
+              <w:t>H</w:t>
+            </w:r>
+            <w:r>
+              <w:rPr>
+                <w:rFonts w:ascii="Arial Nova" w:hAnsi="Arial Nova"/>
+                <w:b/>
+                <w:bCs/>
+              </w:rPr>
+              <w:t>onours.</w:t>
+            </w:r>
+          </w:p>
+          <w:p>
+            <w:pPr>
+              <w:rPr>
+                <w:rFonts w:ascii="Arial Nova" w:hAnsi="Arial Nova"/>
+                <w:b/>
+                <w:bCs/>
+              </w:rPr>
+            </w:pPr>
+            <w:r>
+              <w:rPr>
+                <w:rFonts w:ascii="Arial Nova" w:hAnsi="Arial Nova"/>
+                <w:b/>
+                <w:bCs/>
+              </w:rPr>
+              <w:t xml:space="preserve">Units </w:t>
+            </w:r>
+            <w:proofErr w:type="gramStart"/>
+            <w:r>
+              <w:rPr>
+                <w:rFonts w:ascii="Arial Nova" w:hAnsi="Arial Nova"/>
+                <w:b/>
+                <w:bCs/>
+              </w:rPr>
+              <w:t>including:</w:t>
+            </w:r>
+            <w:proofErr w:type="gramEnd"/>
+            <w:r>
+              <w:rPr>
+                <w:rFonts w:ascii="Arial Nova" w:hAnsi="Arial Nova"/>
+                <w:b/>
+                <w:bCs/>
+              </w:rPr>
+              <w:t xml:space="preserve"> </w:t>
+            </w:r>
+            <w:r>
+              <w:rPr>
+                <w:rFonts w:ascii="Arial Nova" w:hAnsi="Arial Nova"/>
+              </w:rPr>
+              <w:t>Advanced graphics processing, Logic and semantics of programming languages, entrepreneurship and Reinforcement learning.</w:t>
+            </w:r>
           </w:p>
         </w:tc>
       </w:tr>
@@ -652,8 +817,24 @@
             <w:r>
               <w:rPr>
                 <w:rFonts w:ascii="Arial Nova" w:hAnsi="Arial Nova"/>
-              </w:rPr>
-              <w:t>Student software developer at Bsquare.</w:t>
+                <w:b/>
+                <w:bCs/>
+              </w:rPr>
+              <w:t>Student software developer at Bsquare</w:t>
+            </w:r>
+            <w:r>
+              <w:rPr>
+                <w:rFonts w:ascii="Arial Nova" w:hAnsi="Arial Nova"/>
+                <w:b/>
+                <w:bCs/>
+              </w:rPr>
+              <w:t xml:space="preserve">, </w:t>
+            </w:r>
+            <w:r>
+              <w:rPr>
+                <w:rFonts w:ascii="Arial Nova" w:hAnsi="Arial Nova"/>
+              </w:rPr>
+              <w:t>during which I had to respond to varying tasks and issues being flexible and ready to learn.</w:t>
             </w:r>
           </w:p>
         </w:tc>
@@ -707,8 +888,38 @@
             <w:r>
               <w:rPr>
                 <w:rFonts w:ascii="Arial Nova" w:hAnsi="Arial Nova"/>
-              </w:rPr>
-              <w:t>Bar staff at the Students Union at the University of Bath.</w:t>
+                <w:b/>
+                <w:bCs/>
+              </w:rPr>
+              <w:t>Bar staff at the Students Union at the University of Bat</w:t>
+            </w:r>
+            <w:r>
+              <w:rPr>
+                <w:rFonts w:ascii="Arial Nova" w:hAnsi="Arial Nova"/>
+                <w:b/>
+                <w:bCs/>
+              </w:rPr>
+              <w:t xml:space="preserve">h, </w:t>
+            </w:r>
+            <w:r>
+              <w:rPr>
+                <w:rFonts w:ascii="Arial Nova" w:hAnsi="Arial Nova"/>
+              </w:rPr>
+              <w:t xml:space="preserve">I dealt with </w:t>
+            </w:r>
+            <w:proofErr w:type="spellStart"/>
+            <w:r>
+              <w:rPr>
+                <w:rFonts w:ascii="Arial Nova" w:hAnsi="Arial Nova"/>
+              </w:rPr>
+              <w:t>customers</w:t>
+            </w:r>
+            <w:proofErr w:type="spellEnd"/>
+            <w:r>
+              <w:rPr>
+                <w:rFonts w:ascii="Arial Nova" w:hAnsi="Arial Nova"/>
+              </w:rPr>
+              <w:t xml:space="preserve"> requests serving drinks, cleaning and operating a till.</w:t>
             </w:r>
           </w:p>
         </w:tc>
@@ -762,8 +973,64 @@
             <w:r>
               <w:rPr>
                 <w:rFonts w:ascii="Arial Nova" w:hAnsi="Arial Nova"/>
-              </w:rPr>
-              <w:t>Worked as a crew member at McDonalds</w:t>
+                <w:b/>
+                <w:bCs/>
+              </w:rPr>
+              <w:t>Crew</w:t>
+            </w:r>
+            <w:r>
+              <w:rPr>
+                <w:rFonts w:ascii="Arial Nova" w:hAnsi="Arial Nova"/>
+                <w:b/>
+                <w:bCs/>
+              </w:rPr>
+              <w:t xml:space="preserve"> m</w:t>
+            </w:r>
+            <w:r>
+              <w:rPr>
+                <w:rFonts w:ascii="Arial Nova" w:hAnsi="Arial Nova"/>
+                <w:b/>
+                <w:bCs/>
+              </w:rPr>
+              <w:t>ember at McDonald</w:t>
+            </w:r>
+            <w:r>
+              <w:rPr>
+                <w:rFonts w:ascii="Arial Nova" w:hAnsi="Arial Nova"/>
+                <w:b/>
+                <w:bCs/>
+              </w:rPr>
+              <w:t>s,</w:t>
+            </w:r>
+            <w:r>
+              <w:rPr>
+                <w:rFonts w:ascii="Arial Nova" w:hAnsi="Arial Nova"/>
+              </w:rPr>
+              <w:t xml:space="preserve"> I worked at multiple station in </w:t>
+            </w:r>
+            <w:r>
+              <w:rPr>
+                <w:rFonts w:ascii="Arial Nova" w:hAnsi="Arial Nova"/>
+              </w:rPr>
+              <w:t>M</w:t>
+            </w:r>
+            <w:r>
+              <w:rPr>
+                <w:rFonts w:ascii="Arial Nova" w:hAnsi="Arial Nova"/>
+              </w:rPr>
+              <w:t>c</w:t>
+            </w:r>
+            <w:r>
+              <w:rPr>
+                <w:rFonts w:ascii="Arial Nova" w:hAnsi="Arial Nova"/>
+              </w:rPr>
+              <w:t>D</w:t>
+            </w:r>
+            <w:r>
+              <w:rPr>
+                <w:rFonts w:ascii="Arial Nova" w:hAnsi="Arial Nova"/>
+              </w:rPr>
+              <w:t>onalds showing flexibility and ability to work in a team.</w:t>
             </w:r>
           </w:p>
         </w:tc>
@@ -836,8 +1103,40 @@
             <w:r>
               <w:rPr>
                 <w:rFonts w:ascii="Arial Nova" w:hAnsi="Arial Nova"/>
-              </w:rPr>
-              <w:t>Worked as an Assistant Gardener at RM Gardening for 3 months during last summer for which included manual labour and dealing with customers’ requests developing my tenacity and adaptability to different workplace environments.</w:t>
+                <w:b/>
+                <w:bCs/>
+              </w:rPr>
+              <w:t>Assistant Gardener at RM Gardening</w:t>
+            </w:r>
+            <w:r>
+              <w:rPr>
+                <w:rFonts w:ascii="Arial Nova" w:hAnsi="Arial Nova"/>
+              </w:rPr>
+              <w:t xml:space="preserve"> for 3 months during </w:t>
+            </w:r>
+            <w:r>
+              <w:rPr>
+                <w:rFonts w:ascii="Arial Nova" w:hAnsi="Arial Nova"/>
+              </w:rPr>
+              <w:t>the</w:t>
+            </w:r>
+            <w:r>
+              <w:rPr>
+                <w:rFonts w:ascii="Arial Nova" w:hAnsi="Arial Nova"/>
+              </w:rPr>
+              <w:t xml:space="preserve"> summer</w:t>
+            </w:r>
+            <w:r>
+              <w:rPr>
+                <w:rFonts w:ascii="Arial Nova" w:hAnsi="Arial Nova"/>
+              </w:rPr>
+              <w:t>, this</w:t>
+            </w:r>
+            <w:r>
+              <w:rPr>
+                <w:rFonts w:ascii="Arial Nova" w:hAnsi="Arial Nova"/>
+              </w:rPr>
+              <w:t xml:space="preserve"> included manual labour and dealing with customers’ requests developing my tenacity and adaptability to different workplace environments.</w:t>
             </w:r>
           </w:p>
         </w:tc>
@@ -934,7 +1233,19 @@
               <w:rPr>
                 <w:rFonts w:ascii="Arial Nova" w:hAnsi="Arial Nova"/>
               </w:rPr>
-              <w:t>Full UK driver’s license</w:t>
+              <w:t xml:space="preserve">Till </w:t>
+            </w:r>
+            <w:r>
+              <w:rPr>
+                <w:rFonts w:ascii="Arial Nova" w:hAnsi="Arial Nova"/>
+              </w:rPr>
+              <w:t>and cash handling e</w:t>
+            </w:r>
+            <w:r>
+              <w:rPr>
+                <w:rFonts w:ascii="Arial Nova" w:hAnsi="Arial Nova"/>
+              </w:rPr>
+              <w:t>xperience from McDonalds and the SU bar</w:t>
             </w:r>
           </w:p>
           <w:p>
@@ -952,7 +1263,7 @@
               <w:rPr>
                 <w:rFonts w:ascii="Arial Nova" w:hAnsi="Arial Nova"/>
               </w:rPr>
-              <w:t>Till Experience from McDonalds and the SU bar</w:t>
+              <w:t>Customer service skills from SU bar</w:t>
             </w:r>
           </w:p>
           <w:p>
@@ -970,7 +1281,67 @@
               <w:rPr>
                 <w:rFonts w:ascii="Arial Nova" w:hAnsi="Arial Nova"/>
               </w:rPr>
-              <w:t>Experience with IT from degree and placement</w:t>
+              <w:t>Inventory management from McDonalds</w:t>
+            </w:r>
+          </w:p>
+          <w:p>
+            <w:pPr>
+              <w:pStyle w:val="ListParagraph"/>
+              <w:numPr>
+                <w:ilvl w:val="0"/>
+                <w:numId w:val="2"/>
+              </w:numPr>
+              <w:rPr>
+                <w:rFonts w:ascii="Arial Nova" w:hAnsi="Arial Nova"/>
+              </w:rPr>
+            </w:pPr>
+            <w:r>
+              <w:rPr>
+                <w:rFonts w:ascii="Arial Nova" w:hAnsi="Arial Nova"/>
+              </w:rPr>
+              <w:t>Food safety and hygiene training from McDonalds</w:t>
+            </w:r>
+          </w:p>
+          <w:p>
+            <w:pPr>
+              <w:pStyle w:val="ListParagraph"/>
+              <w:numPr>
+                <w:ilvl w:val="0"/>
+                <w:numId w:val="2"/>
+              </w:numPr>
+              <w:rPr>
+                <w:rFonts w:ascii="Arial Nova" w:hAnsi="Arial Nova"/>
+              </w:rPr>
+            </w:pPr>
+            <w:r>
+              <w:rPr>
+                <w:rFonts w:ascii="Arial Nova" w:hAnsi="Arial Nova"/>
+              </w:rPr>
+              <w:t>Full UK driver’s license</w:t>
+            </w:r>
+          </w:p>
+          <w:p>
+            <w:pPr>
+              <w:pStyle w:val="ListParagraph"/>
+              <w:numPr>
+                <w:ilvl w:val="0"/>
+                <w:numId w:val="2"/>
+              </w:numPr>
+              <w:rPr>
+                <w:rFonts w:ascii="Arial Nova" w:hAnsi="Arial Nova"/>
+              </w:rPr>
+            </w:pPr>
+            <w:r>
+              <w:rPr>
+                <w:rFonts w:ascii="Arial Nova" w:hAnsi="Arial Nova"/>
+              </w:rPr>
+              <w:t>Computer literacy</w:t>
+            </w:r>
+            <w:r>
+              <w:rPr>
+                <w:rFonts w:ascii="Arial Nova" w:hAnsi="Arial Nova"/>
+              </w:rPr>
+              <w:t xml:space="preserve"> from degree and placement</w:t>
             </w:r>
           </w:p>
         </w:tc>
@@ -1086,6 +1457,24 @@
               <w:t xml:space="preserve"> 2021 and 2024 using React</w:t>
             </w:r>
           </w:p>
+          <w:p>
+            <w:pPr>
+              <w:pStyle w:val="ListParagraph"/>
+              <w:numPr>
+                <w:ilvl w:val="0"/>
+                <w:numId w:val="2"/>
+              </w:numPr>
+              <w:rPr>
+                <w:rFonts w:ascii="Arial Nova" w:hAnsi="Arial Nova"/>
+              </w:rPr>
+            </w:pPr>
+            <w:r>
+              <w:rPr>
+                <w:rFonts w:ascii="Arial Nova" w:hAnsi="Arial Nova"/>
+              </w:rPr>
+              <w:t xml:space="preserve">Employee of the month August 2021 at McDonalds </w:t>
+            </w:r>
+          </w:p>
         </w:tc>
       </w:tr>
       <w:tr>
@@ -1120,7 +1509,7 @@
       </w:tr>
       <w:tr>
         <w:trPr>
-          <w:trHeight w:val="641"/>
+          <w:trHeight w:val="339"/>
         </w:trPr>
         <w:tc>
           <w:tcPr>
@@ -1160,13 +1549,37 @@
               <w:rPr>
                 <w:rFonts w:ascii="Arial Nova" w:hAnsi="Arial Nova"/>
               </w:rPr>
-              <w:t>I am interested</w:t>
-            </w:r>
-            <w:r>
-              <w:rPr>
-                <w:rFonts w:ascii="Arial Nova" w:hAnsi="Arial Nova"/>
-              </w:rPr>
-              <w:t xml:space="preserve"> in art… and exercise ….</w:t>
+              <w:t xml:space="preserve">I </w:t>
+            </w:r>
+            <w:r>
+              <w:rPr>
+                <w:rFonts w:ascii="Arial Nova" w:hAnsi="Arial Nova"/>
+              </w:rPr>
+              <w:t>have a keen</w:t>
+            </w:r>
+            <w:r>
+              <w:rPr>
+                <w:rFonts w:ascii="Arial Nova" w:hAnsi="Arial Nova"/>
+              </w:rPr>
+              <w:t xml:space="preserve"> interest</w:t>
+            </w:r>
+            <w:r>
+              <w:rPr>
+                <w:rFonts w:ascii="Arial Nova" w:hAnsi="Arial Nova"/>
+              </w:rPr>
+              <w:t xml:space="preserve"> in art</w:t>
+            </w:r>
+            <w:r>
+              <w:rPr>
+                <w:rFonts w:ascii="Arial Nova" w:hAnsi="Arial Nova"/>
+              </w:rPr>
+              <w:t xml:space="preserve"> and design producing prints using spray techniques as well as collages and clay sculptures. I am also interested in exercise</w:t>
+            </w:r>
+            <w:r>
+              <w:rPr>
+                <w:rFonts w:ascii="Arial Nova" w:hAnsi="Arial Nova"/>
+              </w:rPr>
+              <w:t xml:space="preserve"> going to the gym and swimming multiple times a week.</w:t>
             </w:r>
           </w:p>
         </w:tc>
@@ -1242,13 +1655,13 @@
               <w:tblLook w:val="04A0" w:firstRow="1" w:lastRow="0" w:firstColumn="1" w:lastColumn="0" w:noHBand="0" w:noVBand="1"/>
             </w:tblPr>
             <w:tblGrid>
-              <w:gridCol w:w="3714"/>
-              <w:gridCol w:w="3714"/>
+              <w:gridCol w:w="3430"/>
+              <w:gridCol w:w="3998"/>
             </w:tblGrid>
             <w:tr>
               <w:tc>
                 <w:tcPr>
-                  <w:tcW w:w="3714" w:type="dxa"/>
+                  <w:tcW w:w="3430" w:type="dxa"/>
                 </w:tcPr>
                 <w:p>
                   <w:pPr>
@@ -1292,7 +1705,7 @@
               </w:tc>
               <w:tc>
                 <w:tcPr>
-                  <w:tcW w:w="3714" w:type="dxa"/>
+                  <w:tcW w:w="3998" w:type="dxa"/>
                 </w:tcPr>
                 <w:p>
                   <w:pPr>
@@ -1317,7 +1730,31 @@
                     <w:rPr>
                       <w:rFonts w:ascii="Arial Nova" w:hAnsi="Arial Nova"/>
                     </w:rPr>
-                    <w:t>Persona Tutor at the University of Bath</w:t>
+                    <w:t>Persona</w:t>
+                  </w:r>
+                  <w:r>
+                    <w:rPr>
+                      <w:rFonts w:ascii="Arial Nova" w:hAnsi="Arial Nova"/>
+                    </w:rPr>
+                    <w:t>l</w:t>
+                  </w:r>
+                  <w:r>
+                    <w:rPr>
+                      <w:rFonts w:ascii="Arial Nova" w:hAnsi="Arial Nova"/>
+                    </w:rPr>
+                    <w:t xml:space="preserve"> </w:t>
+                  </w:r>
+                  <w:r>
+                    <w:rPr>
+                      <w:rFonts w:ascii="Arial Nova" w:hAnsi="Arial Nova"/>
+                    </w:rPr>
+                    <w:t>t</w:t>
+                  </w:r>
+                  <w:r>
+                    <w:rPr>
+                      <w:rFonts w:ascii="Arial Nova" w:hAnsi="Arial Nova"/>
+                    </w:rPr>
+                    <w:t>utor at the University of Bath</w:t>
                   </w:r>
                 </w:p>
                 <w:p>
@@ -1330,7 +1767,13 @@
                     <w:rPr>
                       <w:rFonts w:ascii="Arial Nova" w:hAnsi="Arial Nova"/>
                     </w:rPr>
-                    <w:t>email@bath.ac.uk</w:t>
+                    <w:t>ah347</w:t>
+                  </w:r>
+                  <w:r>
+                    <w:rPr>
+                      <w:rFonts w:ascii="Arial Nova" w:hAnsi="Arial Nova"/>
+                    </w:rPr>
+                    <w:t>@bath.ac.uk</w:t>
                   </w:r>
                 </w:p>
               </w:tc>
@@ -1342,6 +1785,117 @@
                 <w:rFonts w:ascii="Arial Nova" w:hAnsi="Arial Nova"/>
               </w:rPr>
             </w:pPr>
+            <w:r>
+              <w:rPr>
+                <w:rFonts w:ascii="Arial Nova" w:hAnsi="Arial Nova"/>
+              </w:rPr>
+              <w:lastRenderedPageBreak/>
+              <w:t>A</w:t>
+            </w:r>
+          </w:p>
+          <w:p>
+            <w:pPr>
+              <w:rPr>
+                <w:rFonts w:ascii="Arial Nova" w:hAnsi="Arial Nova"/>
+              </w:rPr>
+            </w:pPr>
+            <w:r>
+              <w:rPr>
+                <w:rFonts w:ascii="Arial Nova" w:hAnsi="Arial Nova"/>
+              </w:rPr>
+              <w:t>A</w:t>
+            </w:r>
+          </w:p>
+          <w:p>
+            <w:pPr>
+              <w:rPr>
+                <w:rFonts w:ascii="Arial Nova" w:hAnsi="Arial Nova"/>
+              </w:rPr>
+            </w:pPr>
+            <w:r>
+              <w:rPr>
+                <w:rFonts w:ascii="Arial Nova" w:hAnsi="Arial Nova"/>
+              </w:rPr>
+              <w:t>A</w:t>
+            </w:r>
+          </w:p>
+          <w:p>
+            <w:pPr>
+              <w:rPr>
+                <w:rFonts w:ascii="Arial Nova" w:hAnsi="Arial Nova"/>
+              </w:rPr>
+            </w:pPr>
+            <w:r>
+              <w:rPr>
+                <w:rFonts w:ascii="Arial Nova" w:hAnsi="Arial Nova"/>
+              </w:rPr>
+              <w:t>A</w:t>
+            </w:r>
+          </w:p>
+          <w:p>
+            <w:pPr>
+              <w:rPr>
+                <w:rFonts w:ascii="Arial Nova" w:hAnsi="Arial Nova"/>
+              </w:rPr>
+            </w:pPr>
+            <w:r>
+              <w:rPr>
+                <w:rFonts w:ascii="Arial Nova" w:hAnsi="Arial Nova"/>
+              </w:rPr>
+              <w:t>A</w:t>
+            </w:r>
+          </w:p>
+          <w:p>
+            <w:pPr>
+              <w:rPr>
+                <w:rFonts w:ascii="Arial Nova" w:hAnsi="Arial Nova"/>
+              </w:rPr>
+            </w:pPr>
+            <w:r>
+              <w:rPr>
+                <w:rFonts w:ascii="Arial Nova" w:hAnsi="Arial Nova"/>
+              </w:rPr>
+              <w:t>A</w:t>
+            </w:r>
+          </w:p>
+          <w:p>
+            <w:pPr>
+              <w:rPr>
+                <w:rFonts w:ascii="Arial Nova" w:hAnsi="Arial Nova"/>
+              </w:rPr>
+            </w:pPr>
+            <w:r>
+              <w:rPr>
+                <w:rFonts w:ascii="Arial Nova" w:hAnsi="Arial Nova"/>
+              </w:rPr>
+              <w:t>A</w:t>
+            </w:r>
+          </w:p>
+          <w:p>
+            <w:pPr>
+              <w:rPr>
+                <w:rFonts w:ascii="Arial Nova" w:hAnsi="Arial Nova"/>
+              </w:rPr>
+            </w:pPr>
+            <w:r>
+              <w:rPr>
+                <w:rFonts w:ascii="Arial Nova" w:hAnsi="Arial Nova"/>
+              </w:rPr>
+              <w:t>A</w:t>
+            </w:r>
+          </w:p>
+          <w:p>
+            <w:pPr>
+              <w:rPr>
+                <w:rFonts w:ascii="Arial Nova" w:hAnsi="Arial Nova"/>
+              </w:rPr>
+            </w:pPr>
+            <w:r>
+              <w:rPr>
+                <w:rFonts w:ascii="Arial Nova" w:hAnsi="Arial Nova"/>
+              </w:rPr>
+              <w:t>A</w:t>
+            </w:r>
           </w:p>
         </w:tc>
       </w:tr>
@@ -2208,7 +2762,6 @@
   <w:style w:type="character" w:default="1" w:styleId="DefaultParagraphFont">
     <w:name w:val="Default Paragraph Font"/>
     <w:uiPriority w:val="1"/>
-    <w:semiHidden/>
     <w:unhideWhenUsed/>
   </w:style>
   <w:style w:type="table" w:default="1" w:styleId="TableNormal">

</xml_diff>